<commit_message>
RoR + PostgreSQL 101
Terminal Commands
</commit_message>
<xml_diff>
--- a/02-Requirements-Engineering/Human Resource Information System - Use Case Diagram.docx
+++ b/02-Requirements-Engineering/Human Resource Information System - Use Case Diagram.docx
@@ -130,8 +130,13 @@
         <w:jc w:val="center"/>
       </w:pPr>
       <w:r>
-        <w:t>University of the Philippines, Diliman</w:t>
-      </w:r>
+        <w:t xml:space="preserve">University of the Philippines, </w:t>
+      </w:r>
+      <w:proofErr w:type="spellStart"/>
+      <w:r>
+        <w:t>Diliman</w:t>
+      </w:r>
+      <w:proofErr w:type="spellEnd"/>
     </w:p>
     <w:p>
       <w:pPr>
@@ -166,8 +171,13 @@
         <w:jc w:val="center"/>
       </w:pPr>
       <w:r>
-        <w:t>Evangelista, Treacy</w:t>
-      </w:r>
+        <w:t xml:space="preserve">Evangelista, </w:t>
+      </w:r>
+      <w:proofErr w:type="spellStart"/>
+      <w:r>
+        <w:t>Treacy</w:t>
+      </w:r>
+      <w:proofErr w:type="spellEnd"/>
     </w:p>
     <w:p>
       <w:pPr>
@@ -266,7 +276,13 @@
         <w:spacing w:line="360" w:lineRule="auto"/>
       </w:pPr>
       <w:r>
-        <w:t>The documents are stored in &lt;github link here&gt;</w:t>
+        <w:t xml:space="preserve">The documents are stored in </w:t>
+      </w:r>
+      <w:r>
+        <w:rPr>
+          <w:u w:val="single"/>
+        </w:rPr>
+        <w:t>https://github.com/cyanvillarin/HRIS</w:t>
       </w:r>
     </w:p>
     <w:p>
@@ -282,8 +298,16 @@
         <w:spacing w:line="360" w:lineRule="auto"/>
       </w:pPr>
       <w:r>
-        <w:t>File reference: &lt;github link here&gt;</w:t>
-      </w:r>
+        <w:t xml:space="preserve">File reference: </w:t>
+      </w:r>
+      <w:r>
+        <w:rPr>
+          <w:u w:val="single"/>
+        </w:rPr>
+        <w:t>https://github.com/cyanvillarin/HRIS/blob/master/02-Requirements-Engineering/Human%20Resource%20Information%20System%20-%20Use%20Case%20Diagram.docx</w:t>
+      </w:r>
+      <w:bookmarkStart w:id="0" w:name="_GoBack"/>
+      <w:bookmarkEnd w:id="0"/>
     </w:p>
     <w:p>
       <w:pPr>
@@ -491,8 +515,13 @@
               <w:jc w:val="center"/>
             </w:pPr>
             <w:r>
-              <w:t>Evangelista, Treacy</w:t>
-            </w:r>
+              <w:t xml:space="preserve">Evangelista, </w:t>
+            </w:r>
+            <w:proofErr w:type="spellStart"/>
+            <w:r>
+              <w:t>Treacy</w:t>
+            </w:r>
+            <w:proofErr w:type="spellEnd"/>
           </w:p>
           <w:p>
             <w:pPr>
@@ -823,12 +852,7 @@
               </w:tabs>
             </w:pPr>
             <w:r>
-              <w:t xml:space="preserve">A user is the one who will be able to view the list of employees, the details of an employee, and view the employees group by divisions and </w:t>
-            </w:r>
-            <w:bookmarkStart w:id="0" w:name="_GoBack"/>
-            <w:bookmarkEnd w:id="0"/>
-            <w:r>
-              <w:t>sections.</w:t>
+              <w:t>A user is the one who will be able to view the list of employees, the details of an employee, and view the employees group by divisions and sections.</w:t>
             </w:r>
           </w:p>
         </w:tc>

</xml_diff>